<commit_message>
Fixes and adding section links
</commit_message>
<xml_diff>
--- a/documents/Kaung Nyi Naing Rsume.docx
+++ b/documents/Kaung Nyi Naing Rsume.docx
@@ -103,63 +103,6 @@
           <w:t>kaungnyin@cpp.edu</w:t>
         </w:r>
       </w:hyperlink>
-    </w:p>
-    <w:p>
-      <w:pPr>
-        <w:rPr>
-          <w:rFonts w:ascii="Calibri" w:eastAsia="Calibri" w:hAnsi="Calibri" w:cs="Calibri"/>
-          <w:sz w:val="22"/>
-          <w:szCs w:val="22"/>
-        </w:rPr>
-      </w:pPr>
-    </w:p>
-    <w:p>
-      <w:pPr>
-        <w:pBdr>
-          <w:bottom w:val="single" w:sz="6" w:space="0" w:color="FFFFFF"/>
-        </w:pBdr>
-        <w:spacing w:line="220" w:lineRule="atLeast"/>
-        <w:rPr>
-          <w:rFonts w:ascii="Calibri" w:eastAsia="Calibri" w:hAnsi="Calibri" w:cs="Calibri"/>
-          <w:b/>
-          <w:bCs/>
-          <w:caps/>
-          <w:sz w:val="22"/>
-          <w:szCs w:val="22"/>
-        </w:rPr>
-      </w:pPr>
-      <w:r>
-        <w:rPr>
-          <w:rFonts w:ascii="Calibri" w:eastAsia="Calibri" w:hAnsi="Calibri" w:cs="Calibri"/>
-          <w:b/>
-          <w:bCs/>
-          <w:caps/>
-          <w:sz w:val="22"/>
-          <w:szCs w:val="22"/>
-        </w:rPr>
-        <w:t>objective</w:t>
-      </w:r>
-    </w:p>
-    <w:p>
-      <w:pPr>
-        <w:pBdr>
-          <w:bottom w:val="single" w:sz="6" w:space="0" w:color="FFFFFF"/>
-        </w:pBdr>
-        <w:spacing w:line="220" w:lineRule="atLeast"/>
-        <w:rPr>
-          <w:rFonts w:ascii="Calibri" w:eastAsia="Calibri" w:hAnsi="Calibri" w:cs="Calibri"/>
-          <w:sz w:val="22"/>
-          <w:szCs w:val="22"/>
-        </w:rPr>
-      </w:pPr>
-      <w:r>
-        <w:rPr>
-          <w:rFonts w:ascii="Calibri" w:eastAsia="Calibri" w:hAnsi="Calibri" w:cs="Calibri"/>
-          <w:sz w:val="22"/>
-          <w:szCs w:val="22"/>
-        </w:rPr>
-        <w:t>Seeking an internship that will provide computer engineering experience with computer logic, hardware and software level programming, and computer integration with emphasis on microcontrollers and FPGA.</w:t>
-      </w:r>
     </w:p>
     <w:p>
       <w:pPr>
@@ -959,15 +902,7 @@
                 <w:sz w:val="22"/>
                 <w:szCs w:val="22"/>
               </w:rPr>
-              <w:t xml:space="preserve">Soccer Bot, CPP </w:t>
-            </w:r>
-            <w:r>
-              <w:rPr>
-                <w:rFonts w:ascii="Calibri" w:eastAsia="Calibri" w:hAnsi="Calibri" w:cs="Calibri"/>
-                <w:sz w:val="22"/>
-                <w:szCs w:val="22"/>
-              </w:rPr>
-              <w:t>Robotics Club</w:t>
+              <w:t>Soccer Bot, CPP Robotics Club</w:t>
             </w:r>
           </w:p>
         </w:tc>
@@ -1181,7 +1116,15 @@
                 <w:sz w:val="22"/>
                 <w:szCs w:val="22"/>
               </w:rPr>
-              <w:t>May 2024 - May 2024</w:t>
+              <w:t>February</w:t>
+            </w:r>
+            <w:r>
+              <w:rPr>
+                <w:rFonts w:ascii="Calibri" w:eastAsia="Calibri" w:hAnsi="Calibri" w:cs="Calibri"/>
+                <w:sz w:val="22"/>
+                <w:szCs w:val="22"/>
+              </w:rPr>
+              <w:t xml:space="preserve"> 2024 - May 2024</w:t>
             </w:r>
           </w:p>
         </w:tc>
@@ -1283,7 +1226,15 @@
                 <w:sz w:val="22"/>
                 <w:szCs w:val="22"/>
               </w:rPr>
-              <w:t>Electric Circuit Analysis Lab, State Variable Filter</w:t>
+              <w:t xml:space="preserve">State Variable Filter, </w:t>
+            </w:r>
+            <w:r>
+              <w:rPr>
+                <w:rFonts w:ascii="Calibri" w:eastAsia="Calibri" w:hAnsi="Calibri" w:cs="Calibri"/>
+                <w:sz w:val="22"/>
+                <w:szCs w:val="22"/>
+              </w:rPr>
+              <w:t>Electric Circuit Analysis Lab</w:t>
             </w:r>
           </w:p>
         </w:tc>
@@ -1332,15 +1283,7 @@
           <w:sz w:val="22"/>
           <w:szCs w:val="22"/>
         </w:rPr>
-        <w:t xml:space="preserve">Simulated the design </w:t>
-      </w:r>
-      <w:r>
-        <w:rPr>
-          <w:rFonts w:ascii="Calibri" w:eastAsia="Calibri" w:hAnsi="Calibri" w:cs="Calibri"/>
-          <w:sz w:val="22"/>
-          <w:szCs w:val="22"/>
-        </w:rPr>
-        <w:t>leveraging PSpice and created a PCB filter design using Altium.</w:t>
+        <w:t>Simulated the design leveraging PSpice and created a PCB filter design using Altium.</w:t>
       </w:r>
     </w:p>
     <w:p>
@@ -1533,7 +1476,7 @@
                 <w:sz w:val="22"/>
                 <w:szCs w:val="22"/>
               </w:rPr>
-              <w:t xml:space="preserve"> 2024</w:t>
+              <w:t xml:space="preserve"> 2024 - </w:t>
             </w:r>
             <w:r>
               <w:rPr>
@@ -1541,15 +1484,7 @@
                 <w:sz w:val="22"/>
                 <w:szCs w:val="22"/>
               </w:rPr>
-              <w:t xml:space="preserve"> - September</w:t>
-            </w:r>
-            <w:r>
-              <w:rPr>
-                <w:rFonts w:ascii="Calibri" w:eastAsia="Calibri" w:hAnsi="Calibri" w:cs="Calibri"/>
-                <w:sz w:val="22"/>
-                <w:szCs w:val="22"/>
-              </w:rPr>
-              <w:t xml:space="preserve"> 2024</w:t>
+              <w:t>Present</w:t>
             </w:r>
           </w:p>
         </w:tc>
@@ -1651,7 +1586,7 @@
                 <w:sz w:val="22"/>
                 <w:szCs w:val="22"/>
               </w:rPr>
-              <w:t>Arithmetic</w:t>
+              <w:t xml:space="preserve">Traffic Signal </w:t>
             </w:r>
             <w:r>
               <w:rPr>
@@ -1659,7 +1594,7 @@
                 <w:sz w:val="22"/>
                 <w:szCs w:val="22"/>
               </w:rPr>
-              <w:t xml:space="preserve"> </w:t>
+              <w:t>Controller</w:t>
             </w:r>
             <w:r>
               <w:rPr>
@@ -1667,7 +1602,7 @@
                 <w:sz w:val="22"/>
                 <w:szCs w:val="22"/>
               </w:rPr>
-              <w:t>Logic Controller Using PIC18F4</w:t>
+              <w:t xml:space="preserve">, </w:t>
             </w:r>
             <w:r>
               <w:rPr>
@@ -1675,7 +1610,7 @@
                 <w:sz w:val="22"/>
                 <w:szCs w:val="22"/>
               </w:rPr>
-              <w:t>620 in Assembly</w:t>
+              <w:t>PIC18F4</w:t>
             </w:r>
             <w:r>
               <w:rPr>
@@ -1683,7 +1618,15 @@
                 <w:sz w:val="22"/>
                 <w:szCs w:val="22"/>
               </w:rPr>
-              <w:t xml:space="preserve"> </w:t>
+              <w:t xml:space="preserve">620 </w:t>
+            </w:r>
+            <w:r>
+              <w:rPr>
+                <w:rFonts w:ascii="Calibri" w:eastAsia="Calibri" w:hAnsi="Calibri" w:cs="Calibri"/>
+                <w:sz w:val="22"/>
+                <w:szCs w:val="22"/>
+              </w:rPr>
+              <w:t>project</w:t>
             </w:r>
           </w:p>
         </w:tc>
@@ -1717,7 +1660,39 @@
           <w:sz w:val="22"/>
           <w:szCs w:val="22"/>
         </w:rPr>
-        <w:t>assembly program that allows eight different arithmetic operations to be performed</w:t>
+        <w:t xml:space="preserve">a </w:t>
+      </w:r>
+      <w:r>
+        <w:rPr>
+          <w:rFonts w:ascii="Calibri" w:eastAsia="Calibri" w:hAnsi="Calibri" w:cs="Calibri"/>
+          <w:sz w:val="22"/>
+          <w:szCs w:val="22"/>
+        </w:rPr>
+        <w:t>program that</w:t>
+      </w:r>
+      <w:r>
+        <w:rPr>
+          <w:rFonts w:ascii="Calibri" w:eastAsia="Calibri" w:hAnsi="Calibri" w:cs="Calibri"/>
+          <w:sz w:val="22"/>
+          <w:szCs w:val="22"/>
+        </w:rPr>
+        <w:t xml:space="preserve"> performs a traffic signal sequence consisting of</w:t>
+      </w:r>
+      <w:r>
+        <w:rPr>
+          <w:rFonts w:ascii="Calibri" w:eastAsia="Calibri" w:hAnsi="Calibri" w:cs="Calibri"/>
+          <w:sz w:val="22"/>
+          <w:szCs w:val="22"/>
+        </w:rPr>
+        <w:t xml:space="preserve"> day, night and maintenance modes</w:t>
+      </w:r>
+      <w:r>
+        <w:rPr>
+          <w:rFonts w:ascii="Calibri" w:eastAsia="Calibri" w:hAnsi="Calibri" w:cs="Calibri"/>
+          <w:sz w:val="22"/>
+          <w:szCs w:val="22"/>
+        </w:rPr>
+        <w:t>.</w:t>
       </w:r>
     </w:p>
     <w:p>
@@ -1748,111 +1723,55 @@
           <w:sz w:val="22"/>
           <w:szCs w:val="22"/>
         </w:rPr>
-        <w:t xml:space="preserve">switches for </w:t>
-      </w:r>
-      <w:r>
-        <w:rPr>
-          <w:rFonts w:ascii="Calibri" w:eastAsia="Calibri" w:hAnsi="Calibri" w:cs="Calibri"/>
-          <w:sz w:val="22"/>
-          <w:szCs w:val="22"/>
-        </w:rPr>
-        <w:t>three-bit</w:t>
-      </w:r>
-      <w:r>
-        <w:rPr>
-          <w:rFonts w:ascii="Calibri" w:eastAsia="Calibri" w:hAnsi="Calibri" w:cs="Calibri"/>
-          <w:sz w:val="22"/>
-          <w:szCs w:val="22"/>
-        </w:rPr>
-        <w:t xml:space="preserve"> </w:t>
-      </w:r>
-      <w:r>
-        <w:rPr>
-          <w:rFonts w:ascii="Calibri" w:eastAsia="Calibri" w:hAnsi="Calibri" w:cs="Calibri"/>
-          <w:sz w:val="22"/>
-          <w:szCs w:val="22"/>
-        </w:rPr>
-        <w:t xml:space="preserve">operation selection and two </w:t>
-      </w:r>
-      <w:r>
-        <w:rPr>
-          <w:rFonts w:ascii="Calibri" w:eastAsia="Calibri" w:hAnsi="Calibri" w:cs="Calibri"/>
-          <w:sz w:val="22"/>
-          <w:szCs w:val="22"/>
-        </w:rPr>
-        <w:t>four</w:t>
-      </w:r>
-      <w:r>
-        <w:rPr>
-          <w:rFonts w:ascii="Calibri" w:eastAsia="Calibri" w:hAnsi="Calibri" w:cs="Calibri"/>
-          <w:sz w:val="22"/>
-          <w:szCs w:val="22"/>
-        </w:rPr>
-        <w:t>-</w:t>
-      </w:r>
-      <w:r>
-        <w:rPr>
-          <w:rFonts w:ascii="Calibri" w:eastAsia="Calibri" w:hAnsi="Calibri" w:cs="Calibri"/>
-          <w:sz w:val="22"/>
-          <w:szCs w:val="22"/>
-        </w:rPr>
-        <w:t xml:space="preserve">bit </w:t>
-      </w:r>
-      <w:r>
-        <w:rPr>
-          <w:rFonts w:ascii="Calibri" w:eastAsia="Calibri" w:hAnsi="Calibri" w:cs="Calibri"/>
-          <w:sz w:val="22"/>
-          <w:szCs w:val="22"/>
-        </w:rPr>
-        <w:t>inputs</w:t>
-      </w:r>
-      <w:r>
-        <w:rPr>
-          <w:rFonts w:ascii="Calibri" w:eastAsia="Calibri" w:hAnsi="Calibri" w:cs="Calibri"/>
-          <w:sz w:val="22"/>
-          <w:szCs w:val="22"/>
-        </w:rPr>
-        <w:t xml:space="preserve"> along with an array of RGB LEDs to </w:t>
-      </w:r>
-      <w:r>
-        <w:rPr>
-          <w:rFonts w:ascii="Calibri" w:eastAsia="Calibri" w:hAnsi="Calibri" w:cs="Calibri"/>
-          <w:sz w:val="22"/>
-          <w:szCs w:val="22"/>
-        </w:rPr>
-        <w:t>indicate the</w:t>
-      </w:r>
-      <w:r>
-        <w:rPr>
-          <w:rFonts w:ascii="Calibri" w:eastAsia="Calibri" w:hAnsi="Calibri" w:cs="Calibri"/>
-          <w:sz w:val="22"/>
-          <w:szCs w:val="22"/>
-        </w:rPr>
-        <w:t xml:space="preserve"> input and</w:t>
-      </w:r>
-      <w:r>
-        <w:rPr>
-          <w:rFonts w:ascii="Calibri" w:eastAsia="Calibri" w:hAnsi="Calibri" w:cs="Calibri"/>
-          <w:sz w:val="22"/>
-          <w:szCs w:val="22"/>
-        </w:rPr>
-        <w:t xml:space="preserve"> output</w:t>
-      </w:r>
-      <w:r>
-        <w:rPr>
-          <w:rFonts w:ascii="Calibri" w:eastAsia="Calibri" w:hAnsi="Calibri" w:cs="Calibri"/>
-          <w:sz w:val="22"/>
-          <w:szCs w:val="22"/>
-        </w:rPr>
-        <w:t xml:space="preserve"> activities as well as </w:t>
-      </w:r>
-      <w:r>
-        <w:rPr>
-          <w:rFonts w:ascii="Calibri" w:eastAsia="Calibri" w:hAnsi="Calibri" w:cs="Calibri"/>
-          <w:sz w:val="22"/>
-          <w:szCs w:val="22"/>
-        </w:rPr>
-        <w:t>logical status flags</w:t>
+        <w:t xml:space="preserve">switches and buttons </w:t>
+      </w:r>
+      <w:r>
+        <w:rPr>
+          <w:rFonts w:ascii="Calibri" w:eastAsia="Calibri" w:hAnsi="Calibri" w:cs="Calibri"/>
+          <w:sz w:val="22"/>
+          <w:szCs w:val="22"/>
+        </w:rPr>
+        <w:t xml:space="preserve">as inputs </w:t>
+      </w:r>
+      <w:r>
+        <w:rPr>
+          <w:rFonts w:ascii="Calibri" w:eastAsia="Calibri" w:hAnsi="Calibri" w:cs="Calibri"/>
+          <w:sz w:val="22"/>
+          <w:szCs w:val="22"/>
+        </w:rPr>
+        <w:t>using conditional and unconditional I/O techniques</w:t>
+      </w:r>
+      <w:r>
+        <w:rPr>
+          <w:rFonts w:ascii="Calibri" w:eastAsia="Calibri" w:hAnsi="Calibri" w:cs="Calibri"/>
+          <w:sz w:val="22"/>
+          <w:szCs w:val="22"/>
+        </w:rPr>
+        <w:t xml:space="preserve"> to detect </w:t>
+      </w:r>
+      <w:r>
+        <w:rPr>
+          <w:rFonts w:ascii="Calibri" w:eastAsia="Calibri" w:hAnsi="Calibri" w:cs="Calibri"/>
+          <w:sz w:val="22"/>
+          <w:szCs w:val="22"/>
+        </w:rPr>
+        <w:t xml:space="preserve">left turn lane </w:t>
+      </w:r>
+      <w:r>
+        <w:rPr>
+          <w:rFonts w:ascii="Calibri" w:eastAsia="Calibri" w:hAnsi="Calibri" w:cs="Calibri"/>
+          <w:sz w:val="22"/>
+          <w:szCs w:val="22"/>
+        </w:rPr>
+        <w:t>traffic and pedestrians</w:t>
+      </w:r>
+      <w:r>
+        <w:rPr>
+          <w:rFonts w:ascii="Calibri" w:eastAsia="Calibri" w:hAnsi="Calibri" w:cs="Calibri"/>
+          <w:sz w:val="22"/>
+          <w:szCs w:val="22"/>
+        </w:rPr>
+        <w:t>.</w:t>
       </w:r>
     </w:p>
     <w:p>
@@ -1875,7 +1794,94 @@
           <w:sz w:val="22"/>
           <w:szCs w:val="22"/>
         </w:rPr>
-        <w:t>Assembled the program using MPLAB X MPASM assembler as well as the PICKIT 5 programming tool</w:t>
+        <w:t xml:space="preserve">Displayed traffic signals using </w:t>
+      </w:r>
+      <w:r>
+        <w:rPr>
+          <w:rFonts w:ascii="Calibri" w:eastAsia="Calibri" w:hAnsi="Calibri" w:cs="Calibri"/>
+          <w:sz w:val="22"/>
+          <w:szCs w:val="22"/>
+        </w:rPr>
+        <w:t>RGB LEDs, count down times using 7-segment displays</w:t>
+      </w:r>
+      <w:r>
+        <w:rPr>
+          <w:rFonts w:ascii="Calibri" w:eastAsia="Calibri" w:hAnsi="Calibri" w:cs="Calibri"/>
+          <w:sz w:val="22"/>
+          <w:szCs w:val="22"/>
+        </w:rPr>
+        <w:t>, and all information</w:t>
+      </w:r>
+      <w:r>
+        <w:rPr>
+          <w:rFonts w:ascii="Calibri" w:eastAsia="Calibri" w:hAnsi="Calibri" w:cs="Calibri"/>
+          <w:sz w:val="22"/>
+          <w:szCs w:val="22"/>
+        </w:rPr>
+        <w:t xml:space="preserve"> including traffic signals and count down times</w:t>
+      </w:r>
+      <w:r>
+        <w:rPr>
+          <w:rFonts w:ascii="Calibri" w:eastAsia="Calibri" w:hAnsi="Calibri" w:cs="Calibri"/>
+          <w:sz w:val="22"/>
+          <w:szCs w:val="22"/>
+        </w:rPr>
+        <w:t xml:space="preserve"> using a colored LCD screen</w:t>
+      </w:r>
+      <w:r>
+        <w:rPr>
+          <w:rFonts w:ascii="Calibri" w:eastAsia="Calibri" w:hAnsi="Calibri" w:cs="Calibri"/>
+          <w:sz w:val="22"/>
+          <w:szCs w:val="22"/>
+        </w:rPr>
+        <w:t>.</w:t>
+      </w:r>
+    </w:p>
+    <w:p>
+      <w:pPr>
+        <w:numPr>
+          <w:ilvl w:val="0"/>
+          <w:numId w:val="13"/>
+        </w:numPr>
+        <w:spacing w:line="220" w:lineRule="atLeast"/>
+        <w:ind w:hanging="397"/>
+        <w:rPr>
+          <w:rFonts w:ascii="Calibri" w:eastAsia="Calibri" w:hAnsi="Calibri" w:cs="Calibri"/>
+          <w:sz w:val="22"/>
+          <w:szCs w:val="22"/>
+        </w:rPr>
+      </w:pPr>
+      <w:r>
+        <w:rPr>
+          <w:rFonts w:ascii="Calibri" w:eastAsia="Calibri" w:hAnsi="Calibri" w:cs="Calibri"/>
+          <w:sz w:val="22"/>
+          <w:szCs w:val="22"/>
+        </w:rPr>
+        <w:t xml:space="preserve">Deployed </w:t>
+      </w:r>
+      <w:r>
+        <w:rPr>
+          <w:rFonts w:ascii="Calibri" w:eastAsia="Calibri" w:hAnsi="Calibri" w:cs="Calibri"/>
+          <w:sz w:val="22"/>
+          <w:szCs w:val="22"/>
+        </w:rPr>
+        <w:t xml:space="preserve">multi-file programming in C to </w:t>
+      </w:r>
+      <w:r>
+        <w:rPr>
+          <w:rFonts w:ascii="Calibri" w:eastAsia="Calibri" w:hAnsi="Calibri" w:cs="Calibri"/>
+          <w:sz w:val="22"/>
+          <w:szCs w:val="22"/>
+        </w:rPr>
+        <w:t>improve coding and debugging efficiency</w:t>
+      </w:r>
+      <w:r>
+        <w:rPr>
+          <w:rFonts w:ascii="Calibri" w:eastAsia="Calibri" w:hAnsi="Calibri" w:cs="Calibri"/>
+          <w:sz w:val="22"/>
+          <w:szCs w:val="22"/>
+        </w:rPr>
+        <w:t>.</w:t>
       </w:r>
     </w:p>
     <w:p>
@@ -1985,7 +1991,7 @@
                 <w:sz w:val="22"/>
                 <w:szCs w:val="22"/>
               </w:rPr>
-              <w:t>CA IT Support Specialist</w:t>
+              <w:t>IT Support Specialist</w:t>
             </w:r>
           </w:p>
         </w:tc>
@@ -2031,27 +2037,7 @@
           <w:sz w:val="22"/>
           <w:szCs w:val="22"/>
         </w:rPr>
-        <w:t xml:space="preserve">Lee </w:t>
-      </w:r>
-      <w:proofErr w:type="spellStart"/>
-      <w:r>
-        <w:rPr>
-          <w:rStyle w:val="fs14fw4undefined"/>
-          <w:rFonts w:ascii="Calibri" w:eastAsia="Calibri" w:hAnsi="Calibri" w:cs="Calibri"/>
-          <w:sz w:val="22"/>
-          <w:szCs w:val="22"/>
-        </w:rPr>
-        <w:t>Starloop</w:t>
-      </w:r>
-      <w:proofErr w:type="spellEnd"/>
-      <w:r>
-        <w:rPr>
-          <w:rStyle w:val="fs14fw4undefined"/>
-          <w:rFonts w:ascii="Calibri" w:eastAsia="Calibri" w:hAnsi="Calibri" w:cs="Calibri"/>
-          <w:sz w:val="22"/>
-          <w:szCs w:val="22"/>
-        </w:rPr>
-        <w:t xml:space="preserve"> IT</w:t>
+        <w:t>Lee Starloop IT</w:t>
       </w:r>
       <w:r>
         <w:rPr>
@@ -2101,15 +2087,7 @@
           <w:sz w:val="22"/>
           <w:szCs w:val="22"/>
         </w:rPr>
-        <w:t xml:space="preserve">Maintaining, managing, and configuring computers using Remote Desktop Protocol for 3 fleets of computers designated for one clinical </w:t>
-      </w:r>
-      <w:r>
-        <w:rPr>
-          <w:rFonts w:ascii="Calibri" w:eastAsia="Calibri" w:hAnsi="Calibri" w:cs="Calibri"/>
-          <w:sz w:val="22"/>
-          <w:szCs w:val="22"/>
-        </w:rPr>
-        <w:t>research center and two business centers.</w:t>
+        <w:t>Maintaining, managing, and configuring computers using Remote Desktop Protocol for 3 fleets of computers designated for one clinical research center and two business centers.</w:t>
       </w:r>
     </w:p>
     <w:p>
@@ -2155,15 +2133,7 @@
           <w:sz w:val="22"/>
           <w:szCs w:val="22"/>
         </w:rPr>
-        <w:t xml:space="preserve">Refurbishing and deploying 5 to 10 </w:t>
-      </w:r>
-      <w:r>
-        <w:rPr>
-          <w:rFonts w:ascii="Calibri" w:eastAsia="Calibri" w:hAnsi="Calibri" w:cs="Calibri"/>
-          <w:sz w:val="22"/>
-          <w:szCs w:val="22"/>
-        </w:rPr>
-        <w:t>used and new enterprise and commercial computers per week utilizing Acronis disk cloning software.</w:t>
+        <w:t>Refurbishing and deploying 5 to 10 used and new enterprise and commercial computers per week utilizing Acronis disk cloning software.</w:t>
       </w:r>
     </w:p>
     <w:p>

</xml_diff>

<commit_message>
Added Computer Vision Project and changed the resume protion a little bit
</commit_message>
<xml_diff>
--- a/documents/Kaung Nyi Naing Rsume.docx
+++ b/documents/Kaung Nyi Naing Rsume.docx
@@ -1,6 +1,6 @@
 
 <file path=word/document.xml><?xml version="1.0" encoding="utf-8"?>
-<w:document xmlns:wpc="http://schemas.microsoft.com/office/word/2010/wordprocessingCanvas" xmlns:cx="http://schemas.microsoft.com/office/drawing/2014/chartex" xmlns:cx1="http://schemas.microsoft.com/office/drawing/2015/9/8/chartex" xmlns:cx2="http://schemas.microsoft.com/office/drawing/2015/10/21/chartex" xmlns:cx3="http://schemas.microsoft.com/office/drawing/2016/5/9/chartex" xmlns:cx4="http://schemas.microsoft.com/office/drawing/2016/5/10/chartex" xmlns:cx5="http://schemas.microsoft.com/office/drawing/2016/5/11/chartex" xmlns:cx6="http://schemas.microsoft.com/office/drawing/2016/5/12/chartex" xmlns:cx7="http://schemas.microsoft.com/office/drawing/2016/5/13/chartex" xmlns:cx8="http://schemas.microsoft.com/office/drawing/2016/5/14/chartex" xmlns:mc="http://schemas.openxmlformats.org/markup-compatibility/2006" xmlns:aink="http://schemas.microsoft.com/office/drawing/2016/ink" xmlns:am3d="http://schemas.microsoft.com/office/drawing/2017/model3d" xmlns:o="urn:schemas-microsoft-com:office:office" xmlns:oel="http://schemas.microsoft.com/office/2019/extlst" xmlns:r="http://schemas.openxmlformats.org/officeDocument/2006/relationships" xmlns:m="http://schemas.openxmlformats.org/officeDocument/2006/math" xmlns:v="urn:schemas-microsoft-com:vml" xmlns:wp14="http://schemas.microsoft.com/office/word/2010/wordprocessingDrawing" xmlns:wp="http://schemas.openxmlformats.org/drawingml/2006/wordprocessingDrawing" xmlns:w10="urn:schemas-microsoft-com:office:word" xmlns:w="http://schemas.openxmlformats.org/wordprocessingml/2006/main" xmlns:w14="http://schemas.microsoft.com/office/word/2010/wordml" xmlns:w15="http://schemas.microsoft.com/office/word/2012/wordml" xmlns:w16cex="http://schemas.microsoft.com/office/word/2018/wordml/cex" xmlns:w16cid="http://schemas.microsoft.com/office/word/2016/wordml/cid" xmlns:w16="http://schemas.microsoft.com/office/word/2018/wordml" xmlns:w16du="http://schemas.microsoft.com/office/word/2023/wordml/word16du" xmlns:w16sdtdh="http://schemas.microsoft.com/office/word/2020/wordml/sdtdatahash" xmlns:w16se="http://schemas.microsoft.com/office/word/2015/wordml/symex" xmlns:wpg="http://schemas.microsoft.com/office/word/2010/wordprocessingGroup" xmlns:wpi="http://schemas.microsoft.com/office/word/2010/wordprocessingInk" xmlns:wne="http://schemas.microsoft.com/office/word/2006/wordml" xmlns:wps="http://schemas.microsoft.com/office/word/2010/wordprocessingShape" mc:Ignorable="w14 w15 w16se w16cid w16 w16cex w16sdtdh w16du wp14">
+<w:document xmlns:wpc="http://schemas.microsoft.com/office/word/2010/wordprocessingCanvas" xmlns:cx="http://schemas.microsoft.com/office/drawing/2014/chartex" xmlns:cx1="http://schemas.microsoft.com/office/drawing/2015/9/8/chartex" xmlns:cx2="http://schemas.microsoft.com/office/drawing/2015/10/21/chartex" xmlns:cx3="http://schemas.microsoft.com/office/drawing/2016/5/9/chartex" xmlns:cx4="http://schemas.microsoft.com/office/drawing/2016/5/10/chartex" xmlns:cx5="http://schemas.microsoft.com/office/drawing/2016/5/11/chartex" xmlns:cx6="http://schemas.microsoft.com/office/drawing/2016/5/12/chartex" xmlns:cx7="http://schemas.microsoft.com/office/drawing/2016/5/13/chartex" xmlns:cx8="http://schemas.microsoft.com/office/drawing/2016/5/14/chartex" xmlns:mc="http://schemas.openxmlformats.org/markup-compatibility/2006" xmlns:aink="http://schemas.microsoft.com/office/drawing/2016/ink" xmlns:am3d="http://schemas.microsoft.com/office/drawing/2017/model3d" xmlns:o="urn:schemas-microsoft-com:office:office" xmlns:oel="http://schemas.microsoft.com/office/2019/extlst" xmlns:r="http://schemas.openxmlformats.org/officeDocument/2006/relationships" xmlns:m="http://schemas.openxmlformats.org/officeDocument/2006/math" xmlns:v="urn:schemas-microsoft-com:vml" xmlns:wp14="http://schemas.microsoft.com/office/word/2010/wordprocessingDrawing" xmlns:wp="http://schemas.openxmlformats.org/drawingml/2006/wordprocessingDrawing" xmlns:w10="urn:schemas-microsoft-com:office:word" xmlns:w="http://schemas.openxmlformats.org/wordprocessingml/2006/main" xmlns:w14="http://schemas.microsoft.com/office/word/2010/wordml" xmlns:w15="http://schemas.microsoft.com/office/word/2012/wordml" xmlns:w16cex="http://schemas.microsoft.com/office/word/2018/wordml/cex" xmlns:w16cid="http://schemas.microsoft.com/office/word/2016/wordml/cid" xmlns:w16="http://schemas.microsoft.com/office/word/2018/wordml" xmlns:w16du="http://schemas.microsoft.com/office/word/2023/wordml/word16du" xmlns:w16sdtdh="http://schemas.microsoft.com/office/word/2020/wordml/sdtdatahash" xmlns:w16sdtfl="http://schemas.microsoft.com/office/word/2024/wordml/sdtformatlock" xmlns:w16se="http://schemas.microsoft.com/office/word/2015/wordml/symex" xmlns:wpg="http://schemas.microsoft.com/office/word/2010/wordprocessingGroup" xmlns:wpi="http://schemas.microsoft.com/office/word/2010/wordprocessingInk" xmlns:wne="http://schemas.microsoft.com/office/word/2006/wordml" xmlns:wps="http://schemas.microsoft.com/office/word/2010/wordprocessingShape" mc:Ignorable="w14 w15 w16se w16cid w16 w16cex w16sdtdh w16sdtfl w16du wp14">
   <w:body>
     <w:p>
       <w:pPr>
@@ -103,6 +103,17 @@
           <w:t>kaungnyin@cpp.edu</w:t>
         </w:r>
       </w:hyperlink>
+      <w:r>
+        <w:t xml:space="preserve"> | </w:t>
+      </w:r>
+      <w:r>
+        <w:rPr>
+          <w:rFonts w:ascii="Calibri" w:hAnsi="Calibri" w:cs="Calibri"/>
+          <w:sz w:val="22"/>
+          <w:szCs w:val="22"/>
+        </w:rPr>
+        <w:t>https://knn1244.github.io/</w:t>
+      </w:r>
     </w:p>
     <w:p>
       <w:pPr>
@@ -168,34 +179,25 @@
           <w:sz w:val="22"/>
           <w:szCs w:val="22"/>
         </w:rPr>
-        <w:t>Pomona CA, Bachelor of Science, Computer Engineering Major, GPA 3.98</w:t>
-      </w:r>
-      <w:r>
-        <w:rPr>
-          <w:rStyle w:val="fs14fw4undefinedtdn"/>
-          <w:rFonts w:ascii="Calibri" w:eastAsia="Calibri" w:hAnsi="Calibri" w:cs="Calibri"/>
-          <w:sz w:val="22"/>
-          <w:szCs w:val="22"/>
-        </w:rPr>
-        <w:t>,</w:t>
-      </w:r>
-      <w:r>
-        <w:rPr>
-          <w:rStyle w:val="fs14fw4text-leftundefinedtdn"/>
-          <w:rFonts w:ascii="Calibri" w:eastAsia="Calibri" w:hAnsi="Calibri" w:cs="Calibri"/>
-          <w:sz w:val="22"/>
-          <w:szCs w:val="22"/>
-        </w:rPr>
-        <w:t xml:space="preserve"> </w:t>
-      </w:r>
-      <w:r>
-        <w:rPr>
-          <w:rStyle w:val="fs14fw4text-leftundefined"/>
-          <w:rFonts w:ascii="Calibri" w:eastAsia="Calibri" w:hAnsi="Calibri" w:cs="Calibri"/>
-          <w:sz w:val="22"/>
-          <w:szCs w:val="22"/>
-        </w:rPr>
-        <w:t>2026</w:t>
+        <w:t>Bachelor of Science</w:t>
+      </w:r>
+      <w:r>
+        <w:rPr>
+          <w:rStyle w:val="fs14fw4undefined"/>
+          <w:rFonts w:ascii="Calibri" w:eastAsia="Calibri" w:hAnsi="Calibri" w:cs="Calibri"/>
+          <w:sz w:val="22"/>
+          <w:szCs w:val="22"/>
+        </w:rPr>
+        <w:t xml:space="preserve"> in</w:t>
+      </w:r>
+      <w:r>
+        <w:rPr>
+          <w:rStyle w:val="fs14fw4undefined"/>
+          <w:rFonts w:ascii="Calibri" w:eastAsia="Calibri" w:hAnsi="Calibri" w:cs="Calibri"/>
+          <w:sz w:val="22"/>
+          <w:szCs w:val="22"/>
+        </w:rPr>
+        <w:t xml:space="preserve"> Computer Engineering, GPA 3.98</w:t>
       </w:r>
     </w:p>
     <w:p>
@@ -237,24 +239,6 @@
         </w:rPr>
         <w:t>Pomona</w:t>
       </w:r>
-      <w:r>
-        <w:rPr>
-          <w:rStyle w:val="fs14fw4undefinedtdn"/>
-          <w:rFonts w:ascii="Calibri" w:eastAsia="Calibri" w:hAnsi="Calibri" w:cs="Calibri"/>
-          <w:sz w:val="22"/>
-          <w:szCs w:val="22"/>
-        </w:rPr>
-        <w:t xml:space="preserve">– </w:t>
-      </w:r>
-      <w:r>
-        <w:rPr>
-          <w:rStyle w:val="fs14fw4undefined"/>
-          <w:rFonts w:ascii="Calibri" w:eastAsia="Calibri" w:hAnsi="Calibri" w:cs="Calibri"/>
-          <w:sz w:val="22"/>
-          <w:szCs w:val="22"/>
-        </w:rPr>
-        <w:t>3.98</w:t>
-      </w:r>
     </w:p>
     <w:p>
       <w:pPr>
@@ -301,7 +285,7 @@
     <w:tbl>
       <w:tblPr>
         <w:tblStyle w:val="tableMsoNormalTable"/>
-        <w:tblW w:w="5000" w:type="pct"/>
+        <w:tblW w:w="4920" w:type="pct"/>
         <w:tblInd w:w="5" w:type="dxa"/>
         <w:tblCellMar>
           <w:left w:w="0" w:type="dxa"/>
@@ -310,14 +294,12 @@
         <w:tblLook w:val="05E0" w:firstRow="1" w:lastRow="1" w:firstColumn="1" w:lastColumn="1" w:noHBand="0" w:noVBand="1"/>
       </w:tblPr>
       <w:tblGrid>
-        <w:gridCol w:w="3595"/>
-        <w:gridCol w:w="3596"/>
-        <w:gridCol w:w="3596"/>
+        <w:gridCol w:w="10614"/>
       </w:tblGrid>
       <w:tr>
         <w:tc>
           <w:tcPr>
-            <w:tcW w:w="1666" w:type="pct"/>
+            <w:tcW w:w="5000" w:type="pct"/>
             <w:shd w:val="clear" w:color="auto" w:fill="auto"/>
             <w:tcMar>
               <w:top w:w="0" w:type="dxa"/>
@@ -344,80 +326,20 @@
             <w:r>
               <w:rPr>
                 <w:rFonts w:ascii="Calibri" w:eastAsia="Calibri" w:hAnsi="Calibri" w:cs="Calibri"/>
-                <w:sz w:val="22"/>
-                <w:szCs w:val="22"/>
-              </w:rPr>
-              <w:t>Python, C, C++, C#, Assembly</w:t>
+                <w:b/>
+                <w:bCs/>
+                <w:sz w:val="22"/>
+                <w:szCs w:val="22"/>
+              </w:rPr>
+              <w:t>Digital &amp; Analog Electronics:</w:t>
             </w:r>
-          </w:p>
-        </w:tc>
-        <w:tc>
-          <w:tcPr>
-            <w:tcW w:w="1667" w:type="pct"/>
-            <w:tcMar>
-              <w:top w:w="0" w:type="dxa"/>
-              <w:left w:w="0" w:type="dxa"/>
-              <w:bottom w:w="0" w:type="dxa"/>
-              <w:right w:w="0" w:type="dxa"/>
-            </w:tcMar>
-            <w:hideMark/>
-          </w:tcPr>
-          <w:p>
-            <w:pPr>
-              <w:numPr>
-                <w:ilvl w:val="0"/>
-                <w:numId w:val="3"/>
-              </w:numPr>
-              <w:spacing w:line="220" w:lineRule="atLeast"/>
-              <w:ind w:left="435" w:hanging="397"/>
-              <w:rPr>
-                <w:rFonts w:ascii="Calibri" w:eastAsia="Calibri" w:hAnsi="Calibri" w:cs="Calibri"/>
-                <w:sz w:val="22"/>
-                <w:szCs w:val="22"/>
-              </w:rPr>
-            </w:pPr>
             <w:r>
               <w:rPr>
                 <w:rFonts w:ascii="Calibri" w:eastAsia="Calibri" w:hAnsi="Calibri" w:cs="Calibri"/>
                 <w:sz w:val="22"/>
                 <w:szCs w:val="22"/>
               </w:rPr>
-              <w:t> Windows PowerShell, Linux Bash, </w:t>
-            </w:r>
-          </w:p>
-        </w:tc>
-        <w:tc>
-          <w:tcPr>
-            <w:tcW w:w="1667" w:type="pct"/>
-            <w:tcMar>
-              <w:top w:w="0" w:type="dxa"/>
-              <w:left w:w="0" w:type="dxa"/>
-              <w:bottom w:w="0" w:type="dxa"/>
-              <w:right w:w="0" w:type="dxa"/>
-            </w:tcMar>
-            <w:hideMark/>
-          </w:tcPr>
-          <w:p>
-            <w:pPr>
-              <w:numPr>
-                <w:ilvl w:val="0"/>
-                <w:numId w:val="4"/>
-              </w:numPr>
-              <w:spacing w:line="220" w:lineRule="atLeast"/>
-              <w:ind w:left="435" w:hanging="397"/>
-              <w:rPr>
-                <w:rFonts w:ascii="Calibri" w:eastAsia="Calibri" w:hAnsi="Calibri" w:cs="Calibri"/>
-                <w:sz w:val="22"/>
-                <w:szCs w:val="22"/>
-              </w:rPr>
-            </w:pPr>
-            <w:r>
-              <w:rPr>
-                <w:rFonts w:ascii="Calibri" w:eastAsia="Calibri" w:hAnsi="Calibri" w:cs="Calibri"/>
-                <w:sz w:val="22"/>
-                <w:szCs w:val="22"/>
-              </w:rPr>
-              <w:t>Multimeter, Oscilloscope</w:t>
+              <w:t xml:space="preserve"> 74LS Logic Design, Signal Processing, State Variable Filters</w:t>
             </w:r>
           </w:p>
         </w:tc>
@@ -425,7 +347,7 @@
       <w:tr>
         <w:tc>
           <w:tcPr>
-            <w:tcW w:w="1666" w:type="pct"/>
+            <w:tcW w:w="5000" w:type="pct"/>
             <w:tcMar>
               <w:top w:w="0" w:type="dxa"/>
               <w:left w:w="0" w:type="dxa"/>
@@ -451,80 +373,20 @@
             <w:r>
               <w:rPr>
                 <w:rFonts w:ascii="Calibri" w:eastAsia="Calibri" w:hAnsi="Calibri" w:cs="Calibri"/>
-                <w:sz w:val="22"/>
-                <w:szCs w:val="22"/>
-              </w:rPr>
-              <w:t>NI Multisim, OrCAD PSpice</w:t>
+                <w:b/>
+                <w:bCs/>
+                <w:sz w:val="22"/>
+                <w:szCs w:val="22"/>
+              </w:rPr>
+              <w:t>Electrical Tools &amp; Equipment:</w:t>
             </w:r>
-          </w:p>
-        </w:tc>
-        <w:tc>
-          <w:tcPr>
-            <w:tcW w:w="1667" w:type="pct"/>
-            <w:tcMar>
-              <w:top w:w="0" w:type="dxa"/>
-              <w:left w:w="0" w:type="dxa"/>
-              <w:bottom w:w="0" w:type="dxa"/>
-              <w:right w:w="0" w:type="dxa"/>
-            </w:tcMar>
-            <w:hideMark/>
-          </w:tcPr>
-          <w:p>
-            <w:pPr>
-              <w:numPr>
-                <w:ilvl w:val="0"/>
-                <w:numId w:val="6"/>
-              </w:numPr>
-              <w:spacing w:line="220" w:lineRule="atLeast"/>
-              <w:ind w:left="435" w:hanging="397"/>
-              <w:rPr>
-                <w:rFonts w:ascii="Calibri" w:eastAsia="Calibri" w:hAnsi="Calibri" w:cs="Calibri"/>
-                <w:sz w:val="22"/>
-                <w:szCs w:val="22"/>
-              </w:rPr>
-            </w:pPr>
             <w:r>
               <w:rPr>
                 <w:rFonts w:ascii="Calibri" w:eastAsia="Calibri" w:hAnsi="Calibri" w:cs="Calibri"/>
                 <w:sz w:val="22"/>
                 <w:szCs w:val="22"/>
               </w:rPr>
-              <w:t>MATLAB, Altium PCB Designer</w:t>
-            </w:r>
-          </w:p>
-        </w:tc>
-        <w:tc>
-          <w:tcPr>
-            <w:tcW w:w="1667" w:type="pct"/>
-            <w:tcMar>
-              <w:top w:w="0" w:type="dxa"/>
-              <w:left w:w="0" w:type="dxa"/>
-              <w:bottom w:w="0" w:type="dxa"/>
-              <w:right w:w="0" w:type="dxa"/>
-            </w:tcMar>
-            <w:hideMark/>
-          </w:tcPr>
-          <w:p>
-            <w:pPr>
-              <w:numPr>
-                <w:ilvl w:val="0"/>
-                <w:numId w:val="7"/>
-              </w:numPr>
-              <w:spacing w:line="220" w:lineRule="atLeast"/>
-              <w:ind w:left="435" w:hanging="397"/>
-              <w:rPr>
-                <w:rFonts w:ascii="Calibri" w:eastAsia="Calibri" w:hAnsi="Calibri" w:cs="Calibri"/>
-                <w:sz w:val="22"/>
-                <w:szCs w:val="22"/>
-              </w:rPr>
-            </w:pPr>
-            <w:r>
-              <w:rPr>
-                <w:rFonts w:ascii="Calibri" w:eastAsia="Calibri" w:hAnsi="Calibri" w:cs="Calibri"/>
-                <w:sz w:val="22"/>
-                <w:szCs w:val="22"/>
-              </w:rPr>
-              <w:t>74LS Series Logic Design</w:t>
+              <w:t xml:space="preserve"> Oscilloscope, Multimeter, Power Supply Units</w:t>
             </w:r>
           </w:p>
         </w:tc>
@@ -532,7 +394,7 @@
       <w:tr>
         <w:tc>
           <w:tcPr>
-            <w:tcW w:w="1666" w:type="pct"/>
+            <w:tcW w:w="5000" w:type="pct"/>
             <w:tcMar>
               <w:top w:w="0" w:type="dxa"/>
               <w:left w:w="0" w:type="dxa"/>
@@ -558,34 +420,47 @@
             <w:r>
               <w:rPr>
                 <w:rFonts w:ascii="Calibri" w:eastAsia="Calibri" w:hAnsi="Calibri" w:cs="Calibri"/>
-                <w:sz w:val="22"/>
-                <w:szCs w:val="22"/>
-              </w:rPr>
-              <w:t>Arduino Microcontrollers</w:t>
+                <w:b/>
+                <w:bCs/>
+                <w:sz w:val="22"/>
+                <w:szCs w:val="22"/>
+              </w:rPr>
+              <w:t>Circuit Design &amp; Simulation:</w:t>
+            </w:r>
+            <w:r>
+              <w:rPr>
+                <w:rFonts w:ascii="Calibri" w:eastAsia="Calibri" w:hAnsi="Calibri" w:cs="Calibri"/>
+                <w:sz w:val="22"/>
+                <w:szCs w:val="22"/>
+              </w:rPr>
+              <w:t xml:space="preserve"> NI Multisim, OrCAD PSpice, Altium Designer, MATLAB</w:t>
             </w:r>
           </w:p>
         </w:tc>
+      </w:tr>
+      <w:tr>
         <w:tc>
           <w:tcPr>
-            <w:tcW w:w="1667" w:type="pct"/>
+            <w:tcW w:w="5000" w:type="pct"/>
             <w:tcMar>
               <w:top w:w="0" w:type="dxa"/>
               <w:left w:w="0" w:type="dxa"/>
               <w:bottom w:w="0" w:type="dxa"/>
               <w:right w:w="0" w:type="dxa"/>
             </w:tcMar>
-            <w:hideMark/>
           </w:tcPr>
           <w:p>
             <w:pPr>
               <w:numPr>
                 <w:ilvl w:val="0"/>
-                <w:numId w:val="9"/>
+                <w:numId w:val="8"/>
               </w:numPr>
               <w:spacing w:line="220" w:lineRule="atLeast"/>
               <w:ind w:left="435" w:hanging="397"/>
               <w:rPr>
                 <w:rFonts w:ascii="Calibri" w:eastAsia="Calibri" w:hAnsi="Calibri" w:cs="Calibri"/>
+                <w:b/>
+                <w:bCs/>
                 <w:sz w:val="22"/>
                 <w:szCs w:val="22"/>
               </w:rPr>
@@ -593,45 +468,20 @@
             <w:r>
               <w:rPr>
                 <w:rFonts w:ascii="Calibri" w:eastAsia="Calibri" w:hAnsi="Calibri" w:cs="Calibri"/>
-                <w:sz w:val="22"/>
-                <w:szCs w:val="22"/>
-              </w:rPr>
-              <w:t>Artix-7 FPGA</w:t>
+                <w:b/>
+                <w:bCs/>
+                <w:sz w:val="22"/>
+                <w:szCs w:val="22"/>
+              </w:rPr>
+              <w:t xml:space="preserve">Programming &amp; Embedded Systems: </w:t>
             </w:r>
-          </w:p>
-        </w:tc>
-        <w:tc>
-          <w:tcPr>
-            <w:tcW w:w="1667" w:type="pct"/>
-            <w:tcMar>
-              <w:top w:w="0" w:type="dxa"/>
-              <w:left w:w="0" w:type="dxa"/>
-              <w:bottom w:w="0" w:type="dxa"/>
-              <w:right w:w="0" w:type="dxa"/>
-            </w:tcMar>
-            <w:hideMark/>
-          </w:tcPr>
-          <w:p>
-            <w:pPr>
-              <w:numPr>
-                <w:ilvl w:val="0"/>
-                <w:numId w:val="10"/>
-              </w:numPr>
-              <w:spacing w:line="220" w:lineRule="atLeast"/>
-              <w:ind w:left="435" w:hanging="397"/>
-              <w:rPr>
-                <w:rFonts w:ascii="Calibri" w:eastAsia="Calibri" w:hAnsi="Calibri" w:cs="Calibri"/>
-                <w:sz w:val="22"/>
-                <w:szCs w:val="22"/>
-              </w:rPr>
-            </w:pPr>
             <w:r>
               <w:rPr>
                 <w:rFonts w:ascii="Calibri" w:eastAsia="Calibri" w:hAnsi="Calibri" w:cs="Calibri"/>
                 <w:sz w:val="22"/>
                 <w:szCs w:val="22"/>
               </w:rPr>
-              <w:t>PIC18F Microcontrollers</w:t>
+              <w:t>C, C++, Python, Assembly, Arduino, PIC18F Microcontrollers</w:t>
             </w:r>
           </w:p>
         </w:tc>
@@ -757,6 +607,8 @@
               <w:spacing w:line="220" w:lineRule="atLeast"/>
               <w:rPr>
                 <w:rFonts w:ascii="Calibri" w:eastAsia="Calibri" w:hAnsi="Calibri" w:cs="Calibri"/>
+                <w:b/>
+                <w:bCs/>
                 <w:sz w:val="22"/>
                 <w:szCs w:val="22"/>
               </w:rPr>
@@ -764,6 +616,8 @@
             <w:r>
               <w:rPr>
                 <w:rFonts w:ascii="Calibri" w:eastAsia="Calibri" w:hAnsi="Calibri" w:cs="Calibri"/>
+                <w:b/>
+                <w:bCs/>
                 <w:sz w:val="22"/>
                 <w:szCs w:val="22"/>
               </w:rPr>
@@ -1076,6 +930,8 @@
               <w:spacing w:line="220" w:lineRule="atLeast"/>
               <w:rPr>
                 <w:rFonts w:ascii="Calibri" w:eastAsia="Calibri" w:hAnsi="Calibri" w:cs="Calibri"/>
+                <w:b/>
+                <w:bCs/>
                 <w:sz w:val="22"/>
                 <w:szCs w:val="22"/>
               </w:rPr>
@@ -1083,10 +939,22 @@
             <w:r>
               <w:rPr>
                 <w:rFonts w:ascii="Calibri" w:eastAsia="Calibri" w:hAnsi="Calibri" w:cs="Calibri"/>
-                <w:sz w:val="22"/>
-                <w:szCs w:val="22"/>
-              </w:rPr>
-              <w:t>Lab Assistant</w:t>
+                <w:b/>
+                <w:bCs/>
+                <w:sz w:val="22"/>
+                <w:szCs w:val="22"/>
+              </w:rPr>
+              <w:t>Electrical Design &amp; Testing</w:t>
+            </w:r>
+            <w:r>
+              <w:rPr>
+                <w:rFonts w:ascii="Calibri" w:eastAsia="Calibri" w:hAnsi="Calibri" w:cs="Calibri"/>
+                <w:b/>
+                <w:bCs/>
+                <w:sz w:val="22"/>
+                <w:szCs w:val="22"/>
+              </w:rPr>
+              <w:t xml:space="preserve"> Assistant</w:t>
             </w:r>
           </w:p>
         </w:tc>
@@ -1428,6 +1296,8 @@
               <w:spacing w:line="220" w:lineRule="atLeast"/>
               <w:rPr>
                 <w:rFonts w:ascii="Calibri" w:eastAsia="Calibri" w:hAnsi="Calibri" w:cs="Calibri"/>
+                <w:b/>
+                <w:bCs/>
                 <w:sz w:val="22"/>
                 <w:szCs w:val="22"/>
               </w:rPr>
@@ -1435,10 +1305,12 @@
             <w:r>
               <w:rPr>
                 <w:rFonts w:ascii="Calibri" w:eastAsia="Calibri" w:hAnsi="Calibri" w:cs="Calibri"/>
-                <w:sz w:val="22"/>
-                <w:szCs w:val="22"/>
-              </w:rPr>
-              <w:t>Team Leader</w:t>
+                <w:b/>
+                <w:bCs/>
+                <w:sz w:val="22"/>
+                <w:szCs w:val="22"/>
+              </w:rPr>
+              <w:t>Electrical &amp; Embedded Systems Lead</w:t>
             </w:r>
           </w:p>
         </w:tc>
@@ -1476,7 +1348,7 @@
                 <w:sz w:val="22"/>
                 <w:szCs w:val="22"/>
               </w:rPr>
-              <w:t xml:space="preserve"> 2024 - </w:t>
+              <w:t xml:space="preserve"> 2024 </w:t>
             </w:r>
             <w:r>
               <w:rPr>
@@ -1484,7 +1356,23 @@
                 <w:sz w:val="22"/>
                 <w:szCs w:val="22"/>
               </w:rPr>
-              <w:t>Present</w:t>
+              <w:t>–</w:t>
+            </w:r>
+            <w:r>
+              <w:rPr>
+                <w:rFonts w:ascii="Calibri" w:eastAsia="Calibri" w:hAnsi="Calibri" w:cs="Calibri"/>
+                <w:sz w:val="22"/>
+                <w:szCs w:val="22"/>
+              </w:rPr>
+              <w:t xml:space="preserve"> </w:t>
+            </w:r>
+            <w:r>
+              <w:rPr>
+                <w:rFonts w:ascii="Calibri" w:eastAsia="Calibri" w:hAnsi="Calibri" w:cs="Calibri"/>
+                <w:sz w:val="22"/>
+                <w:szCs w:val="22"/>
+              </w:rPr>
+              <w:t>December 2024</w:t>
             </w:r>
           </w:p>
         </w:tc>
@@ -1981,6 +1869,8 @@
               <w:spacing w:line="220" w:lineRule="atLeast"/>
               <w:rPr>
                 <w:rFonts w:ascii="Calibri" w:eastAsia="Calibri" w:hAnsi="Calibri" w:cs="Calibri"/>
+                <w:b/>
+                <w:bCs/>
                 <w:sz w:val="22"/>
                 <w:szCs w:val="22"/>
               </w:rPr>
@@ -1988,6 +1878,8 @@
             <w:r>
               <w:rPr>
                 <w:rFonts w:ascii="Calibri" w:eastAsia="Calibri" w:hAnsi="Calibri" w:cs="Calibri"/>
+                <w:b/>
+                <w:bCs/>
                 <w:sz w:val="22"/>
                 <w:szCs w:val="22"/>
               </w:rPr>
@@ -2037,7 +1929,27 @@
           <w:sz w:val="22"/>
           <w:szCs w:val="22"/>
         </w:rPr>
-        <w:t>Lee Starloop IT</w:t>
+        <w:t xml:space="preserve">Lee </w:t>
+      </w:r>
+      <w:proofErr w:type="spellStart"/>
+      <w:r>
+        <w:rPr>
+          <w:rStyle w:val="fs14fw4undefined"/>
+          <w:rFonts w:ascii="Calibri" w:eastAsia="Calibri" w:hAnsi="Calibri" w:cs="Calibri"/>
+          <w:sz w:val="22"/>
+          <w:szCs w:val="22"/>
+        </w:rPr>
+        <w:t>Starloop</w:t>
+      </w:r>
+      <w:proofErr w:type="spellEnd"/>
+      <w:r>
+        <w:rPr>
+          <w:rStyle w:val="fs14fw4undefined"/>
+          <w:rFonts w:ascii="Calibri" w:eastAsia="Calibri" w:hAnsi="Calibri" w:cs="Calibri"/>
+          <w:sz w:val="22"/>
+          <w:szCs w:val="22"/>
+        </w:rPr>
+        <w:t xml:space="preserve"> IT</w:t>
       </w:r>
       <w:r>
         <w:rPr>
@@ -2192,7 +2104,7 @@
 </file>
 
 <file path=word/numbering.xml><?xml version="1.0" encoding="utf-8"?>
-<w:numbering xmlns:wpc="http://schemas.microsoft.com/office/word/2010/wordprocessingCanvas" xmlns:cx="http://schemas.microsoft.com/office/drawing/2014/chartex" xmlns:cx1="http://schemas.microsoft.com/office/drawing/2015/9/8/chartex" xmlns:cx2="http://schemas.microsoft.com/office/drawing/2015/10/21/chartex" xmlns:cx3="http://schemas.microsoft.com/office/drawing/2016/5/9/chartex" xmlns:cx4="http://schemas.microsoft.com/office/drawing/2016/5/10/chartex" xmlns:cx5="http://schemas.microsoft.com/office/drawing/2016/5/11/chartex" xmlns:cx6="http://schemas.microsoft.com/office/drawing/2016/5/12/chartex" xmlns:cx7="http://schemas.microsoft.com/office/drawing/2016/5/13/chartex" xmlns:cx8="http://schemas.microsoft.com/office/drawing/2016/5/14/chartex" xmlns:mc="http://schemas.openxmlformats.org/markup-compatibility/2006" xmlns:aink="http://schemas.microsoft.com/office/drawing/2016/ink" xmlns:am3d="http://schemas.microsoft.com/office/drawing/2017/model3d" xmlns:o="urn:schemas-microsoft-com:office:office" xmlns:oel="http://schemas.microsoft.com/office/2019/extlst" xmlns:r="http://schemas.openxmlformats.org/officeDocument/2006/relationships" xmlns:m="http://schemas.openxmlformats.org/officeDocument/2006/math" xmlns:v="urn:schemas-microsoft-com:vml" xmlns:wp14="http://schemas.microsoft.com/office/word/2010/wordprocessingDrawing" xmlns:wp="http://schemas.openxmlformats.org/drawingml/2006/wordprocessingDrawing" xmlns:w10="urn:schemas-microsoft-com:office:word" xmlns:w="http://schemas.openxmlformats.org/wordprocessingml/2006/main" xmlns:w14="http://schemas.microsoft.com/office/word/2010/wordml" xmlns:w15="http://schemas.microsoft.com/office/word/2012/wordml" xmlns:w16cex="http://schemas.microsoft.com/office/word/2018/wordml/cex" xmlns:w16cid="http://schemas.microsoft.com/office/word/2016/wordml/cid" xmlns:w16="http://schemas.microsoft.com/office/word/2018/wordml" xmlns:w16du="http://schemas.microsoft.com/office/word/2023/wordml/word16du" xmlns:w16sdtdh="http://schemas.microsoft.com/office/word/2020/wordml/sdtdatahash" xmlns:w16se="http://schemas.microsoft.com/office/word/2015/wordml/symex" xmlns:wpg="http://schemas.microsoft.com/office/word/2010/wordprocessingGroup" xmlns:wpi="http://schemas.microsoft.com/office/word/2010/wordprocessingInk" xmlns:wne="http://schemas.microsoft.com/office/word/2006/wordml" xmlns:wps="http://schemas.microsoft.com/office/word/2010/wordprocessingShape" mc:Ignorable="w14 w15 w16se w16cid w16 w16cex w16sdtdh w16du wp14">
+<w:numbering xmlns:wpc="http://schemas.microsoft.com/office/word/2010/wordprocessingCanvas" xmlns:cx="http://schemas.microsoft.com/office/drawing/2014/chartex" xmlns:cx1="http://schemas.microsoft.com/office/drawing/2015/9/8/chartex" xmlns:cx2="http://schemas.microsoft.com/office/drawing/2015/10/21/chartex" xmlns:cx3="http://schemas.microsoft.com/office/drawing/2016/5/9/chartex" xmlns:cx4="http://schemas.microsoft.com/office/drawing/2016/5/10/chartex" xmlns:cx5="http://schemas.microsoft.com/office/drawing/2016/5/11/chartex" xmlns:cx6="http://schemas.microsoft.com/office/drawing/2016/5/12/chartex" xmlns:cx7="http://schemas.microsoft.com/office/drawing/2016/5/13/chartex" xmlns:cx8="http://schemas.microsoft.com/office/drawing/2016/5/14/chartex" xmlns:mc="http://schemas.openxmlformats.org/markup-compatibility/2006" xmlns:aink="http://schemas.microsoft.com/office/drawing/2016/ink" xmlns:am3d="http://schemas.microsoft.com/office/drawing/2017/model3d" xmlns:o="urn:schemas-microsoft-com:office:office" xmlns:oel="http://schemas.microsoft.com/office/2019/extlst" xmlns:r="http://schemas.openxmlformats.org/officeDocument/2006/relationships" xmlns:m="http://schemas.openxmlformats.org/officeDocument/2006/math" xmlns:v="urn:schemas-microsoft-com:vml" xmlns:wp14="http://schemas.microsoft.com/office/word/2010/wordprocessingDrawing" xmlns:wp="http://schemas.openxmlformats.org/drawingml/2006/wordprocessingDrawing" xmlns:w10="urn:schemas-microsoft-com:office:word" xmlns:w="http://schemas.openxmlformats.org/wordprocessingml/2006/main" xmlns:w14="http://schemas.microsoft.com/office/word/2010/wordml" xmlns:w15="http://schemas.microsoft.com/office/word/2012/wordml" xmlns:w16cex="http://schemas.microsoft.com/office/word/2018/wordml/cex" xmlns:w16cid="http://schemas.microsoft.com/office/word/2016/wordml/cid" xmlns:w16="http://schemas.microsoft.com/office/word/2018/wordml" xmlns:w16du="http://schemas.microsoft.com/office/word/2023/wordml/word16du" xmlns:w16sdtdh="http://schemas.microsoft.com/office/word/2020/wordml/sdtdatahash" xmlns:w16sdtfl="http://schemas.microsoft.com/office/word/2024/wordml/sdtformatlock" xmlns:w16se="http://schemas.microsoft.com/office/word/2015/wordml/symex" xmlns:wpg="http://schemas.microsoft.com/office/word/2010/wordprocessingGroup" xmlns:wpi="http://schemas.microsoft.com/office/word/2010/wordprocessingInk" xmlns:wne="http://schemas.microsoft.com/office/word/2006/wordml" xmlns:wps="http://schemas.microsoft.com/office/word/2010/wordprocessingShape" mc:Ignorable="w14 w15 w16se w16cid w16 w16cex w16sdtdh w16sdtfl w16du wp14">
   <w:abstractNum w:abstractNumId="0" w15:restartNumberingAfterBreak="0">
     <w:nsid w:val="00000001"/>
     <w:multiLevelType w:val="hybridMultilevel"/>
@@ -4158,7 +4070,7 @@
 </file>
 
 <file path=word/styles.xml><?xml version="1.0" encoding="utf-8"?>
-<w:styles xmlns:mc="http://schemas.openxmlformats.org/markup-compatibility/2006" xmlns:r="http://schemas.openxmlformats.org/officeDocument/2006/relationships" xmlns:w="http://schemas.openxmlformats.org/wordprocessingml/2006/main" xmlns:w14="http://schemas.microsoft.com/office/word/2010/wordml" xmlns:w15="http://schemas.microsoft.com/office/word/2012/wordml" xmlns:w16cex="http://schemas.microsoft.com/office/word/2018/wordml/cex" xmlns:w16cid="http://schemas.microsoft.com/office/word/2016/wordml/cid" xmlns:w16="http://schemas.microsoft.com/office/word/2018/wordml" xmlns:w16du="http://schemas.microsoft.com/office/word/2023/wordml/word16du" xmlns:w16sdtdh="http://schemas.microsoft.com/office/word/2020/wordml/sdtdatahash" xmlns:w16se="http://schemas.microsoft.com/office/word/2015/wordml/symex" mc:Ignorable="w14 w15 w16se w16cid w16 w16cex w16sdtdh w16du">
+<w:styles xmlns:mc="http://schemas.openxmlformats.org/markup-compatibility/2006" xmlns:r="http://schemas.openxmlformats.org/officeDocument/2006/relationships" xmlns:w="http://schemas.openxmlformats.org/wordprocessingml/2006/main" xmlns:w14="http://schemas.microsoft.com/office/word/2010/wordml" xmlns:w15="http://schemas.microsoft.com/office/word/2012/wordml" xmlns:w16cex="http://schemas.microsoft.com/office/word/2018/wordml/cex" xmlns:w16cid="http://schemas.microsoft.com/office/word/2016/wordml/cid" xmlns:w16="http://schemas.microsoft.com/office/word/2018/wordml" xmlns:w16du="http://schemas.microsoft.com/office/word/2023/wordml/word16du" xmlns:w16sdtdh="http://schemas.microsoft.com/office/word/2020/wordml/sdtdatahash" xmlns:w16sdtfl="http://schemas.microsoft.com/office/word/2024/wordml/sdtformatlock" xmlns:w16se="http://schemas.microsoft.com/office/word/2015/wordml/symex" mc:Ignorable="w14 w15 w16se w16cid w16 w16cex w16sdtdh w16sdtfl w16du">
   <w:docDefaults>
     <w:rPrDefault>
       <w:rPr>

</xml_diff>